<commit_message>
Update curriculum vitae templates and configurations to reflect optional organization experience fields
</commit_message>
<xml_diff>
--- a/src/templates/ipnu/curriculum_vitae.docx
+++ b/src/templates/ipnu/curriculum_vitae.docx
@@ -172,7 +172,7 @@
     <w:tbl>
       <w:tblPr>
         <w:tblStyle w:val="TableGrid"/>
-        <w:tblW w:w="9918" w:type="dxa"/>
+        <w:tblW w:w="10212" w:type="dxa"/>
         <w:tblBorders>
           <w:top w:val="none" w:sz="0" w:space="0" w:color="auto"/>
           <w:left w:val="none" w:sz="0" w:space="0" w:color="auto"/>
@@ -184,10 +184,10 @@
         <w:tblLook w:val="04A0" w:firstRow="1" w:lastRow="0" w:firstColumn="1" w:lastColumn="0" w:noHBand="0" w:noVBand="1"/>
       </w:tblPr>
       <w:tblGrid>
-        <w:gridCol w:w="2679"/>
-        <w:gridCol w:w="296"/>
-        <w:gridCol w:w="5077"/>
-        <w:gridCol w:w="1866"/>
+        <w:gridCol w:w="2759"/>
+        <w:gridCol w:w="305"/>
+        <w:gridCol w:w="5227"/>
+        <w:gridCol w:w="1921"/>
       </w:tblGrid>
       <w:tr>
         <w:tc>
@@ -196,6 +196,7 @@
           </w:tcPr>
           <w:p>
             <w:pPr>
+              <w:spacing w:line="360" w:lineRule="auto"/>
               <w:rPr>
                 <w:rFonts w:ascii="Arial Narrow" w:hAnsi="Arial Narrow" w:cs="Times New Roman"/>
                 <w:sz w:val="28"/>
@@ -218,6 +219,7 @@
           </w:tcPr>
           <w:p>
             <w:pPr>
+              <w:spacing w:line="360" w:lineRule="auto"/>
               <w:rPr>
                 <w:rFonts w:ascii="Arial Narrow" w:hAnsi="Arial Narrow" w:cs="Times New Roman"/>
                 <w:sz w:val="28"/>
@@ -240,6 +242,7 @@
           </w:tcPr>
           <w:p>
             <w:pPr>
+              <w:spacing w:line="360" w:lineRule="auto"/>
               <w:rPr>
                 <w:rFonts w:ascii="Arial Narrow" w:hAnsi="Arial Narrow" w:cs="Times New Roman"/>
                 <w:sz w:val="28"/>
@@ -281,6 +284,7 @@
           </w:tcPr>
           <w:p>
             <w:pPr>
+              <w:spacing w:line="360" w:lineRule="auto"/>
               <w:jc w:val="center"/>
               <w:rPr>
                 <w:rFonts w:ascii="Arial Narrow" w:hAnsi="Arial Narrow" w:cs="Times New Roman"/>
@@ -308,6 +312,7 @@
           </w:tcPr>
           <w:p>
             <w:pPr>
+              <w:spacing w:line="360" w:lineRule="auto"/>
               <w:rPr>
                 <w:rFonts w:ascii="Arial Narrow" w:hAnsi="Arial Narrow" w:cs="Times New Roman"/>
                 <w:sz w:val="28"/>
@@ -358,6 +363,7 @@
           </w:tcPr>
           <w:p>
             <w:pPr>
+              <w:spacing w:line="360" w:lineRule="auto"/>
               <w:rPr>
                 <w:rFonts w:ascii="Arial Narrow" w:hAnsi="Arial Narrow" w:cs="Times New Roman"/>
                 <w:sz w:val="28"/>
@@ -381,6 +387,7 @@
           </w:tcPr>
           <w:p>
             <w:pPr>
+              <w:spacing w:line="360" w:lineRule="auto"/>
               <w:rPr>
                 <w:rFonts w:ascii="Arial Narrow" w:hAnsi="Arial Narrow" w:cs="Times New Roman"/>
                 <w:sz w:val="28"/>
@@ -422,6 +429,7 @@
           </w:tcPr>
           <w:p>
             <w:pPr>
+              <w:spacing w:line="360" w:lineRule="auto"/>
               <w:rPr>
                 <w:rFonts w:ascii="Arial Narrow" w:hAnsi="Arial Narrow" w:cs="Times New Roman"/>
                 <w:sz w:val="28"/>
@@ -439,6 +447,7 @@
           </w:tcPr>
           <w:p>
             <w:pPr>
+              <w:spacing w:line="360" w:lineRule="auto"/>
               <w:rPr>
                 <w:rFonts w:ascii="Arial Narrow" w:hAnsi="Arial Narrow" w:cs="Times New Roman"/>
                 <w:sz w:val="28"/>
@@ -461,6 +470,7 @@
           </w:tcPr>
           <w:p>
             <w:pPr>
+              <w:spacing w:line="360" w:lineRule="auto"/>
               <w:rPr>
                 <w:rFonts w:ascii="Arial Narrow" w:hAnsi="Arial Narrow" w:cs="Times New Roman"/>
                 <w:sz w:val="28"/>
@@ -484,6 +494,7 @@
           </w:tcPr>
           <w:p>
             <w:pPr>
+              <w:spacing w:line="360" w:lineRule="auto"/>
               <w:rPr>
                 <w:rFonts w:ascii="Arial Narrow" w:hAnsi="Arial Narrow" w:cs="Times New Roman"/>
                 <w:sz w:val="28"/>
@@ -525,6 +536,7 @@
           </w:tcPr>
           <w:p>
             <w:pPr>
+              <w:spacing w:line="360" w:lineRule="auto"/>
               <w:rPr>
                 <w:rFonts w:ascii="Arial Narrow" w:hAnsi="Arial Narrow" w:cs="Times New Roman"/>
                 <w:sz w:val="28"/>
@@ -542,6 +554,7 @@
           </w:tcPr>
           <w:p>
             <w:pPr>
+              <w:spacing w:line="360" w:lineRule="auto"/>
               <w:rPr>
                 <w:rFonts w:ascii="Arial Narrow" w:hAnsi="Arial Narrow" w:cs="Times New Roman"/>
                 <w:sz w:val="28"/>
@@ -566,6 +579,7 @@
           </w:tcPr>
           <w:p>
             <w:pPr>
+              <w:spacing w:line="360" w:lineRule="auto"/>
               <w:rPr>
                 <w:rFonts w:ascii="Arial Narrow" w:hAnsi="Arial Narrow" w:cs="Times New Roman"/>
                 <w:sz w:val="28"/>
@@ -589,6 +603,7 @@
           </w:tcPr>
           <w:p>
             <w:pPr>
+              <w:spacing w:line="360" w:lineRule="auto"/>
               <w:rPr>
                 <w:rFonts w:ascii="Arial Narrow" w:hAnsi="Arial Narrow" w:cs="Times New Roman"/>
                 <w:sz w:val="28"/>
@@ -614,6 +629,7 @@
           </w:tcPr>
           <w:p>
             <w:pPr>
+              <w:spacing w:line="360" w:lineRule="auto"/>
               <w:rPr>
                 <w:rFonts w:ascii="Arial Narrow" w:hAnsi="Arial Narrow" w:cs="Times New Roman"/>
                 <w:sz w:val="28"/>
@@ -631,6 +647,7 @@
           </w:tcPr>
           <w:p>
             <w:pPr>
+              <w:spacing w:line="360" w:lineRule="auto"/>
               <w:rPr>
                 <w:rFonts w:ascii="Arial Narrow" w:hAnsi="Arial Narrow" w:cs="Times New Roman"/>
                 <w:sz w:val="28"/>
@@ -653,6 +670,7 @@
           </w:tcPr>
           <w:p>
             <w:pPr>
+              <w:spacing w:line="360" w:lineRule="auto"/>
               <w:rPr>
                 <w:rFonts w:ascii="Arial Narrow" w:hAnsi="Arial Narrow" w:cs="Times New Roman"/>
                 <w:sz w:val="28"/>
@@ -676,6 +694,7 @@
           </w:tcPr>
           <w:p>
             <w:pPr>
+              <w:spacing w:line="360" w:lineRule="auto"/>
               <w:rPr>
                 <w:rFonts w:ascii="Arial Narrow" w:hAnsi="Arial Narrow" w:cs="Times New Roman"/>
                 <w:sz w:val="28"/>
@@ -717,6 +736,7 @@
           </w:tcPr>
           <w:p>
             <w:pPr>
+              <w:spacing w:line="360" w:lineRule="auto"/>
               <w:rPr>
                 <w:rFonts w:ascii="Arial Narrow" w:hAnsi="Arial Narrow" w:cs="Times New Roman"/>
                 <w:sz w:val="28"/>
@@ -734,6 +754,7 @@
           </w:tcPr>
           <w:p>
             <w:pPr>
+              <w:spacing w:line="360" w:lineRule="auto"/>
               <w:rPr>
                 <w:rFonts w:ascii="Arial Narrow" w:hAnsi="Arial Narrow" w:cs="Times New Roman"/>
                 <w:sz w:val="28"/>
@@ -756,6 +777,7 @@
           </w:tcPr>
           <w:p>
             <w:pPr>
+              <w:spacing w:line="360" w:lineRule="auto"/>
               <w:rPr>
                 <w:rFonts w:ascii="Arial Narrow" w:hAnsi="Arial Narrow" w:cs="Times New Roman"/>
                 <w:sz w:val="28"/>
@@ -779,6 +801,7 @@
           </w:tcPr>
           <w:p>
             <w:pPr>
+              <w:spacing w:line="360" w:lineRule="auto"/>
               <w:rPr>
                 <w:rFonts w:ascii="Arial Narrow" w:hAnsi="Arial Narrow" w:cs="Times New Roman"/>
                 <w:sz w:val="28"/>
@@ -820,6 +843,7 @@
           </w:tcPr>
           <w:p>
             <w:pPr>
+              <w:spacing w:line="360" w:lineRule="auto"/>
               <w:rPr>
                 <w:rFonts w:ascii="Arial Narrow" w:hAnsi="Arial Narrow" w:cs="Times New Roman"/>
                 <w:sz w:val="28"/>
@@ -837,6 +861,7 @@
           </w:tcPr>
           <w:p>
             <w:pPr>
+              <w:spacing w:line="360" w:lineRule="auto"/>
               <w:rPr>
                 <w:rFonts w:ascii="Arial Narrow" w:hAnsi="Arial Narrow" w:cs="Times New Roman"/>
                 <w:sz w:val="28"/>
@@ -859,6 +884,7 @@
           </w:tcPr>
           <w:p>
             <w:pPr>
+              <w:spacing w:line="360" w:lineRule="auto"/>
               <w:rPr>
                 <w:rFonts w:ascii="Arial Narrow" w:hAnsi="Arial Narrow" w:cs="Times New Roman"/>
                 <w:sz w:val="28"/>
@@ -882,6 +908,7 @@
           </w:tcPr>
           <w:p>
             <w:pPr>
+              <w:spacing w:line="360" w:lineRule="auto"/>
               <w:rPr>
                 <w:rFonts w:ascii="Arial Narrow" w:hAnsi="Arial Narrow" w:cs="Times New Roman"/>
                 <w:sz w:val="28"/>
@@ -923,6 +950,7 @@
           </w:tcPr>
           <w:p>
             <w:pPr>
+              <w:spacing w:line="360" w:lineRule="auto"/>
               <w:rPr>
                 <w:rFonts w:ascii="Arial Narrow" w:hAnsi="Arial Narrow" w:cs="Times New Roman"/>
                 <w:sz w:val="28"/>
@@ -940,6 +968,7 @@
           </w:tcPr>
           <w:p>
             <w:pPr>
+              <w:spacing w:line="360" w:lineRule="auto"/>
               <w:rPr>
                 <w:rFonts w:ascii="Arial Narrow" w:hAnsi="Arial Narrow" w:cs="Times New Roman"/>
                 <w:sz w:val="28"/>
@@ -962,6 +991,7 @@
           </w:tcPr>
           <w:p>
             <w:pPr>
+              <w:spacing w:line="360" w:lineRule="auto"/>
               <w:rPr>
                 <w:rFonts w:ascii="Arial Narrow" w:hAnsi="Arial Narrow" w:cs="Times New Roman"/>
                 <w:sz w:val="28"/>
@@ -985,6 +1015,7 @@
           </w:tcPr>
           <w:p>
             <w:pPr>
+              <w:spacing w:line="360" w:lineRule="auto"/>
               <w:rPr>
                 <w:rFonts w:ascii="Arial Narrow" w:hAnsi="Arial Narrow" w:cs="Times New Roman"/>
                 <w:sz w:val="28"/>
@@ -1026,6 +1057,7 @@
           </w:tcPr>
           <w:p>
             <w:pPr>
+              <w:spacing w:line="360" w:lineRule="auto"/>
               <w:rPr>
                 <w:rFonts w:ascii="Arial Narrow" w:hAnsi="Arial Narrow" w:cs="Times New Roman"/>
                 <w:sz w:val="28"/>
@@ -1044,6 +1076,7 @@
           </w:tcPr>
           <w:p>
             <w:pPr>
+              <w:spacing w:line="360" w:lineRule="auto"/>
               <w:rPr>
                 <w:rFonts w:ascii="Arial Narrow" w:hAnsi="Arial Narrow" w:cs="Times New Roman"/>
                 <w:sz w:val="28"/>
@@ -1067,6 +1100,7 @@
           </w:tcPr>
           <w:p>
             <w:pPr>
+              <w:spacing w:line="360" w:lineRule="auto"/>
               <w:rPr>
                 <w:rFonts w:ascii="Arial Narrow" w:hAnsi="Arial Narrow" w:cs="Times New Roman"/>
                 <w:sz w:val="28"/>
@@ -1080,7 +1114,7 @@
     </w:tbl>
     <w:p>
       <w:pPr>
-        <w:spacing w:after="0"/>
+        <w:spacing w:after="0" w:line="360" w:lineRule="auto"/>
         <w:rPr>
           <w:rFonts w:ascii="Arial Narrow" w:hAnsi="Arial Narrow"/>
           <w:sz w:val="28"/>
@@ -1099,7 +1133,7 @@
     <w:tbl>
       <w:tblPr>
         <w:tblStyle w:val="TableGrid"/>
-        <w:tblW w:w="9918" w:type="dxa"/>
+        <w:tblW w:w="10212" w:type="dxa"/>
         <w:tblBorders>
           <w:top w:val="none" w:sz="0" w:space="0" w:color="auto"/>
           <w:left w:val="none" w:sz="0" w:space="0" w:color="auto"/>
@@ -1111,10 +1145,10 @@
         <w:tblLook w:val="04A0" w:firstRow="1" w:lastRow="0" w:firstColumn="1" w:lastColumn="0" w:noHBand="0" w:noVBand="1"/>
       </w:tblPr>
       <w:tblGrid>
-        <w:gridCol w:w="2679"/>
-        <w:gridCol w:w="296"/>
-        <w:gridCol w:w="5077"/>
-        <w:gridCol w:w="1866"/>
+        <w:gridCol w:w="2759"/>
+        <w:gridCol w:w="305"/>
+        <w:gridCol w:w="5227"/>
+        <w:gridCol w:w="1921"/>
       </w:tblGrid>
       <w:tr>
         <w:tc>
@@ -1123,6 +1157,8 @@
           </w:tcPr>
           <w:p>
             <w:pPr>
+              <w:spacing w:line="360" w:lineRule="auto"/>
+              <w:ind w:left="33"/>
               <w:rPr>
                 <w:rFonts w:ascii="Arial Narrow" w:hAnsi="Arial Narrow" w:cs="Times New Roman"/>
                 <w:sz w:val="28"/>
@@ -1163,6 +1199,7 @@
           </w:tcPr>
           <w:p>
             <w:pPr>
+              <w:spacing w:line="360" w:lineRule="auto"/>
               <w:rPr>
                 <w:rFonts w:ascii="Arial Narrow" w:hAnsi="Arial Narrow" w:cs="Times New Roman"/>
                 <w:sz w:val="28"/>
@@ -1186,6 +1223,7 @@
           </w:tcPr>
           <w:p>
             <w:pPr>
+              <w:spacing w:line="360" w:lineRule="auto"/>
               <w:rPr>
                 <w:rFonts w:ascii="Arial Narrow" w:hAnsi="Arial Narrow" w:cs="Times New Roman"/>
                 <w:sz w:val="28"/>
@@ -1226,6 +1264,7 @@
           </w:tcPr>
           <w:p>
             <w:pPr>
+              <w:spacing w:line="360" w:lineRule="auto"/>
               <w:rPr>
                 <w:rFonts w:ascii="Arial Narrow" w:hAnsi="Arial Narrow" w:cs="Times New Roman"/>
                 <w:sz w:val="28"/>
@@ -1239,7 +1278,7 @@
     </w:tbl>
     <w:p>
       <w:pPr>
-        <w:spacing w:after="0"/>
+        <w:spacing w:after="0" w:line="360" w:lineRule="auto"/>
         <w:rPr>
           <w:rFonts w:ascii="Arial Narrow" w:hAnsi="Arial Narrow"/>
           <w:sz w:val="28"/>
@@ -1261,7 +1300,15 @@
           <w:sz w:val="28"/>
           <w:szCs w:val="28"/>
         </w:rPr>
-        <w:t>Pendidikan_ketua</w:t>
+        <w:t>p</w:t>
+      </w:r>
+      <w:r>
+        <w:rPr>
+          <w:rFonts w:ascii="Arial Narrow" w:hAnsi="Arial Narrow"/>
+          <w:sz w:val="28"/>
+          <w:szCs w:val="28"/>
+        </w:rPr>
+        <w:t>endidikan_ketua</w:t>
       </w:r>
       <w:proofErr w:type="spellEnd"/>
       <w:r>
@@ -1276,7 +1323,7 @@
     <w:tbl>
       <w:tblPr>
         <w:tblStyle w:val="TableGrid"/>
-        <w:tblW w:w="9918" w:type="dxa"/>
+        <w:tblW w:w="10212" w:type="dxa"/>
         <w:tblBorders>
           <w:top w:val="none" w:sz="0" w:space="0" w:color="auto"/>
           <w:left w:val="none" w:sz="0" w:space="0" w:color="auto"/>
@@ -1288,10 +1335,10 @@
         <w:tblLook w:val="04A0" w:firstRow="1" w:lastRow="0" w:firstColumn="1" w:lastColumn="0" w:noHBand="0" w:noVBand="1"/>
       </w:tblPr>
       <w:tblGrid>
-        <w:gridCol w:w="2679"/>
-        <w:gridCol w:w="296"/>
-        <w:gridCol w:w="5077"/>
-        <w:gridCol w:w="1866"/>
+        <w:gridCol w:w="2759"/>
+        <w:gridCol w:w="305"/>
+        <w:gridCol w:w="5227"/>
+        <w:gridCol w:w="1921"/>
       </w:tblGrid>
       <w:tr>
         <w:tc>
@@ -1300,6 +1347,7 @@
           </w:tcPr>
           <w:p>
             <w:pPr>
+              <w:spacing w:line="360" w:lineRule="auto"/>
               <w:rPr>
                 <w:rFonts w:ascii="Arial Narrow" w:hAnsi="Arial Narrow" w:cs="Times New Roman"/>
                 <w:sz w:val="28"/>
@@ -1342,6 +1390,7 @@
           </w:tcPr>
           <w:p>
             <w:pPr>
+              <w:spacing w:line="360" w:lineRule="auto"/>
               <w:rPr>
                 <w:rFonts w:ascii="Arial Narrow" w:hAnsi="Arial Narrow" w:cs="Times New Roman"/>
                 <w:sz w:val="28"/>
@@ -1365,19 +1414,106 @@
           </w:tcPr>
           <w:p>
             <w:pPr>
-              <w:rPr>
-                <w:rFonts w:ascii="Arial Narrow" w:hAnsi="Arial Narrow" w:cs="Times New Roman"/>
-                <w:sz w:val="28"/>
-                <w:szCs w:val="28"/>
-              </w:rPr>
-            </w:pPr>
-            <w:r>
-              <w:rPr>
-                <w:rFonts w:ascii="Arial Narrow" w:hAnsi="Arial Narrow" w:cs="Times New Roman"/>
-                <w:sz w:val="28"/>
-                <w:szCs w:val="28"/>
-              </w:rPr>
-              <w:t>{#no_organization_ketua}-{/no_organization_ketua}</w:t>
+              <w:spacing w:line="360" w:lineRule="auto"/>
+              <w:rPr>
+                <w:rFonts w:ascii="Arial Narrow" w:hAnsi="Arial Narrow" w:cs="Times New Roman"/>
+                <w:sz w:val="28"/>
+                <w:szCs w:val="28"/>
+              </w:rPr>
+            </w:pPr>
+            <w:r>
+              <w:rPr>
+                <w:rFonts w:ascii="Arial Narrow" w:hAnsi="Arial Narrow" w:cs="Times New Roman"/>
+                <w:sz w:val="28"/>
+                <w:szCs w:val="28"/>
+              </w:rPr>
+              <w:t>{#no_</w:t>
+            </w:r>
+            <w:r>
+              <w:rPr>
+                <w:rFonts w:ascii="Arial Narrow" w:hAnsi="Arial Narrow" w:cs="Times New Roman"/>
+                <w:sz w:val="28"/>
+                <w:szCs w:val="28"/>
+              </w:rPr>
+              <w:t>organisasi</w:t>
+            </w:r>
+            <w:r>
+              <w:rPr>
+                <w:rFonts w:ascii="Arial Narrow" w:hAnsi="Arial Narrow" w:cs="Times New Roman"/>
+                <w:sz w:val="28"/>
+                <w:szCs w:val="28"/>
+              </w:rPr>
+              <w:t>_ketua}</w:t>
+            </w:r>
+          </w:p>
+          <w:p>
+            <w:pPr>
+              <w:spacing w:line="360" w:lineRule="auto"/>
+              <w:rPr>
+                <w:rFonts w:ascii="Arial Narrow" w:hAnsi="Arial Narrow" w:cs="Times New Roman"/>
+                <w:sz w:val="28"/>
+                <w:szCs w:val="28"/>
+              </w:rPr>
+            </w:pPr>
+            <w:r>
+              <w:rPr>
+                <w:rFonts w:ascii="Arial Narrow" w:hAnsi="Arial Narrow" w:cs="Times New Roman"/>
+                <w:sz w:val="28"/>
+                <w:szCs w:val="28"/>
+              </w:rPr>
+              <w:t>-</w:t>
+            </w:r>
+          </w:p>
+          <w:p>
+            <w:pPr>
+              <w:spacing w:line="360" w:lineRule="auto"/>
+              <w:rPr>
+                <w:rFonts w:ascii="Arial Narrow" w:hAnsi="Arial Narrow" w:cs="Times New Roman"/>
+                <w:sz w:val="28"/>
+                <w:szCs w:val="28"/>
+              </w:rPr>
+            </w:pPr>
+            <w:r>
+              <w:rPr>
+                <w:rFonts w:ascii="Arial Narrow" w:hAnsi="Arial Narrow" w:cs="Times New Roman"/>
+                <w:sz w:val="28"/>
+                <w:szCs w:val="28"/>
+              </w:rPr>
+              <w:t>{/</w:t>
+            </w:r>
+            <w:proofErr w:type="spellStart"/>
+            <w:r>
+              <w:rPr>
+                <w:rFonts w:ascii="Arial Narrow" w:hAnsi="Arial Narrow" w:cs="Times New Roman"/>
+                <w:sz w:val="28"/>
+                <w:szCs w:val="28"/>
+              </w:rPr>
+              <w:t>no_</w:t>
+            </w:r>
+            <w:r>
+              <w:rPr>
+                <w:rFonts w:ascii="Arial Narrow" w:hAnsi="Arial Narrow" w:cs="Times New Roman"/>
+                <w:sz w:val="28"/>
+                <w:szCs w:val="28"/>
+              </w:rPr>
+              <w:t>organisasi</w:t>
+            </w:r>
+            <w:r>
+              <w:rPr>
+                <w:rFonts w:ascii="Arial Narrow" w:hAnsi="Arial Narrow" w:cs="Times New Roman"/>
+                <w:sz w:val="28"/>
+                <w:szCs w:val="28"/>
+              </w:rPr>
+              <w:t>_ketua</w:t>
+            </w:r>
+            <w:proofErr w:type="spellEnd"/>
+            <w:r>
+              <w:rPr>
+                <w:rFonts w:ascii="Arial Narrow" w:hAnsi="Arial Narrow" w:cs="Times New Roman"/>
+                <w:sz w:val="28"/>
+                <w:szCs w:val="28"/>
+              </w:rPr>
+              <w:t>}</w:t>
             </w:r>
           </w:p>
         </w:tc>
@@ -1388,6 +1524,7 @@
           </w:tcPr>
           <w:p>
             <w:pPr>
+              <w:spacing w:line="360" w:lineRule="auto"/>
               <w:rPr>
                 <w:rFonts w:ascii="Arial Narrow" w:hAnsi="Arial Narrow" w:cs="Times New Roman"/>
                 <w:sz w:val="28"/>
@@ -1406,6 +1543,7 @@
           </w:tcPr>
           <w:p>
             <w:pPr>
+              <w:spacing w:line="360" w:lineRule="auto"/>
               <w:rPr>
                 <w:rFonts w:ascii="Arial Narrow" w:hAnsi="Arial Narrow" w:cs="Times New Roman"/>
                 <w:sz w:val="28"/>
@@ -1426,9 +1564,10 @@
               <w:pStyle w:val="ListParagraph"/>
               <w:numPr>
                 <w:ilvl w:val="0"/>
-                <w:numId w:val="4"/>
+                <w:numId w:val="7"/>
               </w:numPr>
-              <w:ind w:left="0"/>
+              <w:spacing w:line="360" w:lineRule="auto"/>
+              <w:ind w:left="742"/>
               <w:rPr>
                 <w:rFonts w:ascii="Arial Narrow" w:hAnsi="Arial Narrow" w:cs="Times New Roman"/>
                 <w:sz w:val="28"/>
@@ -1465,6 +1604,7 @@
           </w:p>
           <w:p>
             <w:pPr>
+              <w:spacing w:line="360" w:lineRule="auto"/>
               <w:rPr>
                 <w:rFonts w:ascii="Arial Narrow" w:hAnsi="Arial Narrow" w:cs="Times New Roman"/>
                 <w:sz w:val="28"/>
@@ -1506,6 +1646,7 @@
           </w:tcPr>
           <w:p>
             <w:pPr>
+              <w:spacing w:line="360" w:lineRule="auto"/>
               <w:rPr>
                 <w:rFonts w:ascii="Arial Narrow" w:hAnsi="Arial Narrow" w:cs="Times New Roman"/>
                 <w:sz w:val="28"/>
@@ -1722,7 +1863,7 @@
     <w:tbl>
       <w:tblPr>
         <w:tblStyle w:val="TableGrid"/>
-        <w:tblW w:w="9918" w:type="dxa"/>
+        <w:tblW w:w="10206" w:type="dxa"/>
         <w:tblBorders>
           <w:top w:val="none" w:sz="0" w:space="0" w:color="auto"/>
           <w:left w:val="none" w:sz="0" w:space="0" w:color="auto"/>
@@ -1734,10 +1875,10 @@
         <w:tblLook w:val="04A0" w:firstRow="1" w:lastRow="0" w:firstColumn="1" w:lastColumn="0" w:noHBand="0" w:noVBand="1"/>
       </w:tblPr>
       <w:tblGrid>
-        <w:gridCol w:w="2679"/>
-        <w:gridCol w:w="296"/>
-        <w:gridCol w:w="5077"/>
-        <w:gridCol w:w="1866"/>
+        <w:gridCol w:w="2757"/>
+        <w:gridCol w:w="305"/>
+        <w:gridCol w:w="5224"/>
+        <w:gridCol w:w="1920"/>
       </w:tblGrid>
       <w:tr>
         <w:tc>
@@ -1746,6 +1887,7 @@
           </w:tcPr>
           <w:p>
             <w:pPr>
+              <w:spacing w:line="360" w:lineRule="auto"/>
               <w:rPr>
                 <w:rFonts w:ascii="Arial Narrow" w:hAnsi="Arial Narrow" w:cs="Times New Roman"/>
                 <w:sz w:val="28"/>
@@ -1768,6 +1910,7 @@
           </w:tcPr>
           <w:p>
             <w:pPr>
+              <w:spacing w:line="360" w:lineRule="auto"/>
               <w:rPr>
                 <w:rFonts w:ascii="Arial Narrow" w:hAnsi="Arial Narrow" w:cs="Times New Roman"/>
                 <w:sz w:val="28"/>
@@ -1790,6 +1933,7 @@
           </w:tcPr>
           <w:p>
             <w:pPr>
+              <w:spacing w:line="360" w:lineRule="auto"/>
               <w:rPr>
                 <w:rFonts w:ascii="Arial Narrow" w:hAnsi="Arial Narrow" w:cs="Times New Roman"/>
                 <w:sz w:val="28"/>
@@ -1831,6 +1975,7 @@
           </w:tcPr>
           <w:p>
             <w:pPr>
+              <w:spacing w:line="360" w:lineRule="auto"/>
               <w:jc w:val="center"/>
               <w:rPr>
                 <w:rFonts w:ascii="Arial Narrow" w:hAnsi="Arial Narrow" w:cs="Times New Roman"/>
@@ -1858,6 +2003,7 @@
           </w:tcPr>
           <w:p>
             <w:pPr>
+              <w:spacing w:line="360" w:lineRule="auto"/>
               <w:rPr>
                 <w:rFonts w:ascii="Arial Narrow" w:hAnsi="Arial Narrow" w:cs="Times New Roman"/>
                 <w:sz w:val="28"/>
@@ -1908,6 +2054,7 @@
           </w:tcPr>
           <w:p>
             <w:pPr>
+              <w:spacing w:line="360" w:lineRule="auto"/>
               <w:rPr>
                 <w:rFonts w:ascii="Arial Narrow" w:hAnsi="Arial Narrow" w:cs="Times New Roman"/>
                 <w:sz w:val="28"/>
@@ -1931,6 +2078,7 @@
           </w:tcPr>
           <w:p>
             <w:pPr>
+              <w:spacing w:line="360" w:lineRule="auto"/>
               <w:rPr>
                 <w:rFonts w:ascii="Arial Narrow" w:hAnsi="Arial Narrow" w:cs="Times New Roman"/>
                 <w:sz w:val="28"/>
@@ -1972,6 +2120,7 @@
           </w:tcPr>
           <w:p>
             <w:pPr>
+              <w:spacing w:line="360" w:lineRule="auto"/>
               <w:rPr>
                 <w:rFonts w:ascii="Arial Narrow" w:hAnsi="Arial Narrow" w:cs="Times New Roman"/>
                 <w:sz w:val="28"/>
@@ -1989,6 +2138,7 @@
           </w:tcPr>
           <w:p>
             <w:pPr>
+              <w:spacing w:line="360" w:lineRule="auto"/>
               <w:rPr>
                 <w:rFonts w:ascii="Arial Narrow" w:hAnsi="Arial Narrow" w:cs="Times New Roman"/>
                 <w:sz w:val="28"/>
@@ -2011,6 +2161,7 @@
           </w:tcPr>
           <w:p>
             <w:pPr>
+              <w:spacing w:line="360" w:lineRule="auto"/>
               <w:rPr>
                 <w:rFonts w:ascii="Arial Narrow" w:hAnsi="Arial Narrow" w:cs="Times New Roman"/>
                 <w:sz w:val="28"/>
@@ -2034,6 +2185,7 @@
           </w:tcPr>
           <w:p>
             <w:pPr>
+              <w:spacing w:line="360" w:lineRule="auto"/>
               <w:rPr>
                 <w:rFonts w:ascii="Arial Narrow" w:hAnsi="Arial Narrow" w:cs="Times New Roman"/>
                 <w:sz w:val="28"/>
@@ -2075,6 +2227,7 @@
           </w:tcPr>
           <w:p>
             <w:pPr>
+              <w:spacing w:line="360" w:lineRule="auto"/>
               <w:rPr>
                 <w:rFonts w:ascii="Arial Narrow" w:hAnsi="Arial Narrow" w:cs="Times New Roman"/>
                 <w:sz w:val="28"/>
@@ -2092,6 +2245,7 @@
           </w:tcPr>
           <w:p>
             <w:pPr>
+              <w:spacing w:line="360" w:lineRule="auto"/>
               <w:rPr>
                 <w:rFonts w:ascii="Arial Narrow" w:hAnsi="Arial Narrow" w:cs="Times New Roman"/>
                 <w:sz w:val="28"/>
@@ -2116,6 +2270,7 @@
           </w:tcPr>
           <w:p>
             <w:pPr>
+              <w:spacing w:line="360" w:lineRule="auto"/>
               <w:rPr>
                 <w:rFonts w:ascii="Arial Narrow" w:hAnsi="Arial Narrow" w:cs="Times New Roman"/>
                 <w:sz w:val="28"/>
@@ -2139,6 +2294,7 @@
           </w:tcPr>
           <w:p>
             <w:pPr>
+              <w:spacing w:line="360" w:lineRule="auto"/>
               <w:rPr>
                 <w:rFonts w:ascii="Arial Narrow" w:hAnsi="Arial Narrow" w:cs="Times New Roman"/>
                 <w:sz w:val="28"/>
@@ -2164,6 +2320,7 @@
           </w:tcPr>
           <w:p>
             <w:pPr>
+              <w:spacing w:line="360" w:lineRule="auto"/>
               <w:rPr>
                 <w:rFonts w:ascii="Arial Narrow" w:hAnsi="Arial Narrow" w:cs="Times New Roman"/>
                 <w:sz w:val="28"/>
@@ -2181,6 +2338,7 @@
           </w:tcPr>
           <w:p>
             <w:pPr>
+              <w:spacing w:line="360" w:lineRule="auto"/>
               <w:rPr>
                 <w:rFonts w:ascii="Arial Narrow" w:hAnsi="Arial Narrow" w:cs="Times New Roman"/>
                 <w:sz w:val="28"/>
@@ -2203,6 +2361,7 @@
           </w:tcPr>
           <w:p>
             <w:pPr>
+              <w:spacing w:line="360" w:lineRule="auto"/>
               <w:rPr>
                 <w:rFonts w:ascii="Arial Narrow" w:hAnsi="Arial Narrow" w:cs="Times New Roman"/>
                 <w:sz w:val="28"/>
@@ -2226,6 +2385,7 @@
           </w:tcPr>
           <w:p>
             <w:pPr>
+              <w:spacing w:line="360" w:lineRule="auto"/>
               <w:rPr>
                 <w:rFonts w:ascii="Arial Narrow" w:hAnsi="Arial Narrow" w:cs="Times New Roman"/>
                 <w:sz w:val="28"/>
@@ -2267,6 +2427,7 @@
           </w:tcPr>
           <w:p>
             <w:pPr>
+              <w:spacing w:line="360" w:lineRule="auto"/>
               <w:rPr>
                 <w:rFonts w:ascii="Arial Narrow" w:hAnsi="Arial Narrow" w:cs="Times New Roman"/>
                 <w:sz w:val="28"/>
@@ -2284,6 +2445,7 @@
           </w:tcPr>
           <w:p>
             <w:pPr>
+              <w:spacing w:line="360" w:lineRule="auto"/>
               <w:rPr>
                 <w:rFonts w:ascii="Arial Narrow" w:hAnsi="Arial Narrow" w:cs="Times New Roman"/>
                 <w:sz w:val="28"/>
@@ -2306,6 +2468,7 @@
           </w:tcPr>
           <w:p>
             <w:pPr>
+              <w:spacing w:line="360" w:lineRule="auto"/>
               <w:rPr>
                 <w:rFonts w:ascii="Arial Narrow" w:hAnsi="Arial Narrow" w:cs="Times New Roman"/>
                 <w:sz w:val="28"/>
@@ -2329,6 +2492,7 @@
           </w:tcPr>
           <w:p>
             <w:pPr>
+              <w:spacing w:line="360" w:lineRule="auto"/>
               <w:rPr>
                 <w:rFonts w:ascii="Arial Narrow" w:hAnsi="Arial Narrow" w:cs="Times New Roman"/>
                 <w:sz w:val="28"/>
@@ -2370,6 +2534,7 @@
           </w:tcPr>
           <w:p>
             <w:pPr>
+              <w:spacing w:line="360" w:lineRule="auto"/>
               <w:rPr>
                 <w:rFonts w:ascii="Arial Narrow" w:hAnsi="Arial Narrow" w:cs="Times New Roman"/>
                 <w:sz w:val="28"/>
@@ -2387,6 +2552,7 @@
           </w:tcPr>
           <w:p>
             <w:pPr>
+              <w:spacing w:line="360" w:lineRule="auto"/>
               <w:rPr>
                 <w:rFonts w:ascii="Arial Narrow" w:hAnsi="Arial Narrow" w:cs="Times New Roman"/>
                 <w:sz w:val="28"/>
@@ -2409,6 +2575,7 @@
           </w:tcPr>
           <w:p>
             <w:pPr>
+              <w:spacing w:line="360" w:lineRule="auto"/>
               <w:rPr>
                 <w:rFonts w:ascii="Arial Narrow" w:hAnsi="Arial Narrow" w:cs="Times New Roman"/>
                 <w:sz w:val="28"/>
@@ -2432,6 +2599,7 @@
           </w:tcPr>
           <w:p>
             <w:pPr>
+              <w:spacing w:line="360" w:lineRule="auto"/>
               <w:rPr>
                 <w:rFonts w:ascii="Arial Narrow" w:hAnsi="Arial Narrow" w:cs="Times New Roman"/>
                 <w:sz w:val="28"/>
@@ -2473,6 +2641,7 @@
           </w:tcPr>
           <w:p>
             <w:pPr>
+              <w:spacing w:line="360" w:lineRule="auto"/>
               <w:rPr>
                 <w:rFonts w:ascii="Arial Narrow" w:hAnsi="Arial Narrow" w:cs="Times New Roman"/>
                 <w:sz w:val="28"/>
@@ -2490,6 +2659,7 @@
           </w:tcPr>
           <w:p>
             <w:pPr>
+              <w:spacing w:line="360" w:lineRule="auto"/>
               <w:rPr>
                 <w:rFonts w:ascii="Arial Narrow" w:hAnsi="Arial Narrow" w:cs="Times New Roman"/>
                 <w:sz w:val="28"/>
@@ -2512,6 +2682,7 @@
           </w:tcPr>
           <w:p>
             <w:pPr>
+              <w:spacing w:line="360" w:lineRule="auto"/>
               <w:rPr>
                 <w:rFonts w:ascii="Arial Narrow" w:hAnsi="Arial Narrow" w:cs="Times New Roman"/>
                 <w:sz w:val="28"/>
@@ -2535,6 +2706,7 @@
           </w:tcPr>
           <w:p>
             <w:pPr>
+              <w:spacing w:line="360" w:lineRule="auto"/>
               <w:rPr>
                 <w:rFonts w:ascii="Arial Narrow" w:hAnsi="Arial Narrow" w:cs="Times New Roman"/>
                 <w:sz w:val="28"/>
@@ -2576,6 +2748,7 @@
           </w:tcPr>
           <w:p>
             <w:pPr>
+              <w:spacing w:line="360" w:lineRule="auto"/>
               <w:rPr>
                 <w:rFonts w:ascii="Arial Narrow" w:hAnsi="Arial Narrow" w:cs="Times New Roman"/>
                 <w:sz w:val="28"/>
@@ -2594,6 +2767,7 @@
           </w:tcPr>
           <w:p>
             <w:pPr>
+              <w:spacing w:line="360" w:lineRule="auto"/>
               <w:rPr>
                 <w:rFonts w:ascii="Arial Narrow" w:hAnsi="Arial Narrow" w:cs="Times New Roman"/>
                 <w:sz w:val="28"/>
@@ -2617,6 +2791,7 @@
           </w:tcPr>
           <w:p>
             <w:pPr>
+              <w:spacing w:line="360" w:lineRule="auto"/>
               <w:rPr>
                 <w:rFonts w:ascii="Arial Narrow" w:hAnsi="Arial Narrow" w:cs="Times New Roman"/>
                 <w:sz w:val="28"/>
@@ -2630,7 +2805,7 @@
     </w:tbl>
     <w:p>
       <w:pPr>
-        <w:spacing w:after="0"/>
+        <w:spacing w:after="0" w:line="360" w:lineRule="auto"/>
         <w:rPr>
           <w:rFonts w:ascii="Arial Narrow" w:hAnsi="Arial Narrow"/>
           <w:sz w:val="28"/>
@@ -2649,7 +2824,7 @@
     <w:tbl>
       <w:tblPr>
         <w:tblStyle w:val="TableGrid"/>
-        <w:tblW w:w="9918" w:type="dxa"/>
+        <w:tblW w:w="10206" w:type="dxa"/>
         <w:tblBorders>
           <w:top w:val="none" w:sz="0" w:space="0" w:color="auto"/>
           <w:left w:val="none" w:sz="0" w:space="0" w:color="auto"/>
@@ -2661,10 +2836,10 @@
         <w:tblLook w:val="04A0" w:firstRow="1" w:lastRow="0" w:firstColumn="1" w:lastColumn="0" w:noHBand="0" w:noVBand="1"/>
       </w:tblPr>
       <w:tblGrid>
-        <w:gridCol w:w="2679"/>
-        <w:gridCol w:w="296"/>
-        <w:gridCol w:w="5077"/>
-        <w:gridCol w:w="1866"/>
+        <w:gridCol w:w="2757"/>
+        <w:gridCol w:w="305"/>
+        <w:gridCol w:w="5224"/>
+        <w:gridCol w:w="1920"/>
       </w:tblGrid>
       <w:tr>
         <w:tc>
@@ -2673,7 +2848,7 @@
           </w:tcPr>
           <w:p>
             <w:pPr>
-              <w:ind w:left="317"/>
+              <w:spacing w:line="360" w:lineRule="auto"/>
               <w:rPr>
                 <w:rFonts w:ascii="Arial Narrow" w:hAnsi="Arial Narrow" w:cs="Times New Roman"/>
                 <w:sz w:val="28"/>
@@ -2714,6 +2889,7 @@
           </w:tcPr>
           <w:p>
             <w:pPr>
+              <w:spacing w:line="360" w:lineRule="auto"/>
               <w:rPr>
                 <w:rFonts w:ascii="Arial Narrow" w:hAnsi="Arial Narrow" w:cs="Times New Roman"/>
                 <w:sz w:val="28"/>
@@ -2737,6 +2913,7 @@
           </w:tcPr>
           <w:p>
             <w:pPr>
+              <w:spacing w:line="360" w:lineRule="auto"/>
               <w:rPr>
                 <w:rFonts w:ascii="Arial Narrow" w:hAnsi="Arial Narrow" w:cs="Times New Roman"/>
                 <w:sz w:val="28"/>
@@ -2777,6 +2954,7 @@
           </w:tcPr>
           <w:p>
             <w:pPr>
+              <w:spacing w:line="360" w:lineRule="auto"/>
               <w:rPr>
                 <w:rFonts w:ascii="Arial Narrow" w:hAnsi="Arial Narrow" w:cs="Times New Roman"/>
                 <w:sz w:val="28"/>
@@ -2790,7 +2968,7 @@
     </w:tbl>
     <w:p>
       <w:pPr>
-        <w:spacing w:after="0"/>
+        <w:spacing w:after="0" w:line="360" w:lineRule="auto"/>
         <w:rPr>
           <w:rFonts w:ascii="Arial Narrow" w:hAnsi="Arial Narrow"/>
           <w:sz w:val="28"/>
@@ -2812,7 +2990,15 @@
           <w:sz w:val="28"/>
           <w:szCs w:val="28"/>
         </w:rPr>
-        <w:t>Pendidikan_sekretaris</w:t>
+        <w:t>p</w:t>
+      </w:r>
+      <w:r>
+        <w:rPr>
+          <w:rFonts w:ascii="Arial Narrow" w:hAnsi="Arial Narrow"/>
+          <w:sz w:val="28"/>
+          <w:szCs w:val="28"/>
+        </w:rPr>
+        <w:t>endidikan_sekretaris</w:t>
       </w:r>
       <w:proofErr w:type="spellEnd"/>
       <w:r>
@@ -2827,7 +3013,7 @@
     <w:tbl>
       <w:tblPr>
         <w:tblStyle w:val="TableGrid"/>
-        <w:tblW w:w="9918" w:type="dxa"/>
+        <w:tblW w:w="10206" w:type="dxa"/>
         <w:tblBorders>
           <w:top w:val="none" w:sz="0" w:space="0" w:color="auto"/>
           <w:left w:val="none" w:sz="0" w:space="0" w:color="auto"/>
@@ -2839,10 +3025,10 @@
         <w:tblLook w:val="04A0" w:firstRow="1" w:lastRow="0" w:firstColumn="1" w:lastColumn="0" w:noHBand="0" w:noVBand="1"/>
       </w:tblPr>
       <w:tblGrid>
-        <w:gridCol w:w="2679"/>
-        <w:gridCol w:w="296"/>
-        <w:gridCol w:w="5077"/>
-        <w:gridCol w:w="1866"/>
+        <w:gridCol w:w="2757"/>
+        <w:gridCol w:w="305"/>
+        <w:gridCol w:w="5224"/>
+        <w:gridCol w:w="1920"/>
       </w:tblGrid>
       <w:tr>
         <w:tc>
@@ -2851,6 +3037,7 @@
           </w:tcPr>
           <w:p>
             <w:pPr>
+              <w:spacing w:line="360" w:lineRule="auto"/>
               <w:rPr>
                 <w:rFonts w:ascii="Arial Narrow" w:hAnsi="Arial Narrow" w:cs="Times New Roman"/>
                 <w:sz w:val="28"/>
@@ -2893,6 +3080,7 @@
           </w:tcPr>
           <w:p>
             <w:pPr>
+              <w:spacing w:line="360" w:lineRule="auto"/>
               <w:rPr>
                 <w:rFonts w:ascii="Arial Narrow" w:hAnsi="Arial Narrow" w:cs="Times New Roman"/>
                 <w:sz w:val="28"/>
@@ -2916,19 +3104,106 @@
           </w:tcPr>
           <w:p>
             <w:pPr>
-              <w:rPr>
-                <w:rFonts w:ascii="Arial Narrow" w:hAnsi="Arial Narrow" w:cs="Times New Roman"/>
-                <w:sz w:val="28"/>
-                <w:szCs w:val="28"/>
-              </w:rPr>
-            </w:pPr>
-            <w:r>
-              <w:rPr>
-                <w:rFonts w:ascii="Arial Narrow" w:hAnsi="Arial Narrow" w:cs="Times New Roman"/>
-                <w:sz w:val="28"/>
-                <w:szCs w:val="28"/>
-              </w:rPr>
-              <w:t>{#no_organization_sekretaris}-{/no_organization_sekretaris}</w:t>
+              <w:spacing w:line="360" w:lineRule="auto"/>
+              <w:rPr>
+                <w:rFonts w:ascii="Arial Narrow" w:hAnsi="Arial Narrow" w:cs="Times New Roman"/>
+                <w:sz w:val="28"/>
+                <w:szCs w:val="28"/>
+              </w:rPr>
+            </w:pPr>
+            <w:r>
+              <w:rPr>
+                <w:rFonts w:ascii="Arial Narrow" w:hAnsi="Arial Narrow" w:cs="Times New Roman"/>
+                <w:sz w:val="28"/>
+                <w:szCs w:val="28"/>
+              </w:rPr>
+              <w:t>{#no_</w:t>
+            </w:r>
+            <w:r>
+              <w:rPr>
+                <w:rFonts w:ascii="Arial Narrow" w:hAnsi="Arial Narrow" w:cs="Times New Roman"/>
+                <w:sz w:val="28"/>
+                <w:szCs w:val="28"/>
+              </w:rPr>
+              <w:t>organisasi</w:t>
+            </w:r>
+            <w:r>
+              <w:rPr>
+                <w:rFonts w:ascii="Arial Narrow" w:hAnsi="Arial Narrow" w:cs="Times New Roman"/>
+                <w:sz w:val="28"/>
+                <w:szCs w:val="28"/>
+              </w:rPr>
+              <w:t>_sekretaris}</w:t>
+            </w:r>
+          </w:p>
+          <w:p>
+            <w:pPr>
+              <w:spacing w:line="360" w:lineRule="auto"/>
+              <w:rPr>
+                <w:rFonts w:ascii="Arial Narrow" w:hAnsi="Arial Narrow" w:cs="Times New Roman"/>
+                <w:sz w:val="28"/>
+                <w:szCs w:val="28"/>
+              </w:rPr>
+            </w:pPr>
+            <w:r>
+              <w:rPr>
+                <w:rFonts w:ascii="Arial Narrow" w:hAnsi="Arial Narrow" w:cs="Times New Roman"/>
+                <w:sz w:val="28"/>
+                <w:szCs w:val="28"/>
+              </w:rPr>
+              <w:t>-</w:t>
+            </w:r>
+          </w:p>
+          <w:p>
+            <w:pPr>
+              <w:spacing w:line="360" w:lineRule="auto"/>
+              <w:rPr>
+                <w:rFonts w:ascii="Arial Narrow" w:hAnsi="Arial Narrow" w:cs="Times New Roman"/>
+                <w:sz w:val="28"/>
+                <w:szCs w:val="28"/>
+              </w:rPr>
+            </w:pPr>
+            <w:r>
+              <w:rPr>
+                <w:rFonts w:ascii="Arial Narrow" w:hAnsi="Arial Narrow" w:cs="Times New Roman"/>
+                <w:sz w:val="28"/>
+                <w:szCs w:val="28"/>
+              </w:rPr>
+              <w:t>{/</w:t>
+            </w:r>
+            <w:proofErr w:type="spellStart"/>
+            <w:r>
+              <w:rPr>
+                <w:rFonts w:ascii="Arial Narrow" w:hAnsi="Arial Narrow" w:cs="Times New Roman"/>
+                <w:sz w:val="28"/>
+                <w:szCs w:val="28"/>
+              </w:rPr>
+              <w:t>no_</w:t>
+            </w:r>
+            <w:r>
+              <w:rPr>
+                <w:rFonts w:ascii="Arial Narrow" w:hAnsi="Arial Narrow" w:cs="Times New Roman"/>
+                <w:sz w:val="28"/>
+                <w:szCs w:val="28"/>
+              </w:rPr>
+              <w:t>organisasi</w:t>
+            </w:r>
+            <w:r>
+              <w:rPr>
+                <w:rFonts w:ascii="Arial Narrow" w:hAnsi="Arial Narrow" w:cs="Times New Roman"/>
+                <w:sz w:val="28"/>
+                <w:szCs w:val="28"/>
+              </w:rPr>
+              <w:t>_sekretaris</w:t>
+            </w:r>
+            <w:proofErr w:type="spellEnd"/>
+            <w:r>
+              <w:rPr>
+                <w:rFonts w:ascii="Arial Narrow" w:hAnsi="Arial Narrow" w:cs="Times New Roman"/>
+                <w:sz w:val="28"/>
+                <w:szCs w:val="28"/>
+              </w:rPr>
+              <w:t>}</w:t>
             </w:r>
           </w:p>
         </w:tc>
@@ -2939,6 +3214,7 @@
           </w:tcPr>
           <w:p>
             <w:pPr>
+              <w:spacing w:line="360" w:lineRule="auto"/>
               <w:rPr>
                 <w:rFonts w:ascii="Arial Narrow" w:hAnsi="Arial Narrow" w:cs="Times New Roman"/>
                 <w:sz w:val="28"/>
@@ -2957,6 +3233,7 @@
           </w:tcPr>
           <w:p>
             <w:pPr>
+              <w:spacing w:line="360" w:lineRule="auto"/>
               <w:rPr>
                 <w:rFonts w:ascii="Arial Narrow" w:hAnsi="Arial Narrow" w:cs="Times New Roman"/>
                 <w:sz w:val="28"/>
@@ -2979,6 +3256,7 @@
                 <w:ilvl w:val="0"/>
                 <w:numId w:val="5"/>
               </w:numPr>
+              <w:spacing w:line="360" w:lineRule="auto"/>
               <w:rPr>
                 <w:rFonts w:ascii="Arial Narrow" w:hAnsi="Arial Narrow" w:cs="Times New Roman"/>
                 <w:sz w:val="28"/>
@@ -3015,6 +3293,7 @@
           </w:p>
           <w:p>
             <w:pPr>
+              <w:spacing w:line="360" w:lineRule="auto"/>
               <w:rPr>
                 <w:rFonts w:ascii="Arial Narrow" w:hAnsi="Arial Narrow" w:cs="Times New Roman"/>
                 <w:sz w:val="28"/>
@@ -3056,6 +3335,7 @@
           </w:tcPr>
           <w:p>
             <w:pPr>
+              <w:spacing w:line="360" w:lineRule="auto"/>
               <w:rPr>
                 <w:rFonts w:ascii="Arial Narrow" w:hAnsi="Arial Narrow" w:cs="Times New Roman"/>
                 <w:sz w:val="28"/>
@@ -3286,7 +3566,7 @@
     <w:tbl>
       <w:tblPr>
         <w:tblStyle w:val="TableGrid"/>
-        <w:tblW w:w="9918" w:type="dxa"/>
+        <w:tblW w:w="10212" w:type="dxa"/>
         <w:tblBorders>
           <w:top w:val="none" w:sz="0" w:space="0" w:color="auto"/>
           <w:left w:val="none" w:sz="0" w:space="0" w:color="auto"/>
@@ -3298,10 +3578,10 @@
         <w:tblLook w:val="04A0" w:firstRow="1" w:lastRow="0" w:firstColumn="1" w:lastColumn="0" w:noHBand="0" w:noVBand="1"/>
       </w:tblPr>
       <w:tblGrid>
-        <w:gridCol w:w="2679"/>
-        <w:gridCol w:w="296"/>
-        <w:gridCol w:w="5077"/>
-        <w:gridCol w:w="1866"/>
+        <w:gridCol w:w="2759"/>
+        <w:gridCol w:w="305"/>
+        <w:gridCol w:w="5227"/>
+        <w:gridCol w:w="1921"/>
       </w:tblGrid>
       <w:tr>
         <w:tc>
@@ -3310,6 +3590,7 @@
           </w:tcPr>
           <w:p>
             <w:pPr>
+              <w:spacing w:line="360" w:lineRule="auto"/>
               <w:rPr>
                 <w:rFonts w:ascii="Arial Narrow" w:hAnsi="Arial Narrow" w:cs="Times New Roman"/>
                 <w:sz w:val="28"/>
@@ -3332,6 +3613,7 @@
           </w:tcPr>
           <w:p>
             <w:pPr>
+              <w:spacing w:line="360" w:lineRule="auto"/>
               <w:rPr>
                 <w:rFonts w:ascii="Arial Narrow" w:hAnsi="Arial Narrow" w:cs="Times New Roman"/>
                 <w:sz w:val="28"/>
@@ -3354,6 +3636,7 @@
           </w:tcPr>
           <w:p>
             <w:pPr>
+              <w:spacing w:line="360" w:lineRule="auto"/>
               <w:rPr>
                 <w:rFonts w:ascii="Arial Narrow" w:hAnsi="Arial Narrow" w:cs="Times New Roman"/>
                 <w:sz w:val="28"/>
@@ -3395,6 +3678,7 @@
           </w:tcPr>
           <w:p>
             <w:pPr>
+              <w:spacing w:line="360" w:lineRule="auto"/>
               <w:jc w:val="center"/>
               <w:rPr>
                 <w:rFonts w:ascii="Arial Narrow" w:hAnsi="Arial Narrow" w:cs="Times New Roman"/>
@@ -3422,6 +3706,7 @@
           </w:tcPr>
           <w:p>
             <w:pPr>
+              <w:spacing w:line="360" w:lineRule="auto"/>
               <w:rPr>
                 <w:rFonts w:ascii="Arial Narrow" w:hAnsi="Arial Narrow" w:cs="Times New Roman"/>
                 <w:sz w:val="28"/>
@@ -3472,6 +3757,7 @@
           </w:tcPr>
           <w:p>
             <w:pPr>
+              <w:spacing w:line="360" w:lineRule="auto"/>
               <w:rPr>
                 <w:rFonts w:ascii="Arial Narrow" w:hAnsi="Arial Narrow" w:cs="Times New Roman"/>
                 <w:sz w:val="28"/>
@@ -3495,6 +3781,7 @@
           </w:tcPr>
           <w:p>
             <w:pPr>
+              <w:spacing w:line="360" w:lineRule="auto"/>
               <w:rPr>
                 <w:rFonts w:ascii="Arial Narrow" w:hAnsi="Arial Narrow" w:cs="Times New Roman"/>
                 <w:sz w:val="28"/>
@@ -3536,6 +3823,7 @@
           </w:tcPr>
           <w:p>
             <w:pPr>
+              <w:spacing w:line="360" w:lineRule="auto"/>
               <w:rPr>
                 <w:rFonts w:ascii="Arial Narrow" w:hAnsi="Arial Narrow" w:cs="Times New Roman"/>
                 <w:sz w:val="28"/>
@@ -3553,6 +3841,7 @@
           </w:tcPr>
           <w:p>
             <w:pPr>
+              <w:spacing w:line="360" w:lineRule="auto"/>
               <w:rPr>
                 <w:rFonts w:ascii="Arial Narrow" w:hAnsi="Arial Narrow" w:cs="Times New Roman"/>
                 <w:sz w:val="28"/>
@@ -3575,6 +3864,7 @@
           </w:tcPr>
           <w:p>
             <w:pPr>
+              <w:spacing w:line="360" w:lineRule="auto"/>
               <w:rPr>
                 <w:rFonts w:ascii="Arial Narrow" w:hAnsi="Arial Narrow" w:cs="Times New Roman"/>
                 <w:sz w:val="28"/>
@@ -3598,6 +3888,7 @@
           </w:tcPr>
           <w:p>
             <w:pPr>
+              <w:spacing w:line="360" w:lineRule="auto"/>
               <w:rPr>
                 <w:rFonts w:ascii="Arial Narrow" w:hAnsi="Arial Narrow" w:cs="Times New Roman"/>
                 <w:sz w:val="28"/>
@@ -3639,6 +3930,7 @@
           </w:tcPr>
           <w:p>
             <w:pPr>
+              <w:spacing w:line="360" w:lineRule="auto"/>
               <w:rPr>
                 <w:rFonts w:ascii="Arial Narrow" w:hAnsi="Arial Narrow" w:cs="Times New Roman"/>
                 <w:sz w:val="28"/>
@@ -3656,6 +3948,7 @@
           </w:tcPr>
           <w:p>
             <w:pPr>
+              <w:spacing w:line="360" w:lineRule="auto"/>
               <w:rPr>
                 <w:rFonts w:ascii="Arial Narrow" w:hAnsi="Arial Narrow" w:cs="Times New Roman"/>
                 <w:sz w:val="28"/>
@@ -3680,6 +3973,7 @@
           </w:tcPr>
           <w:p>
             <w:pPr>
+              <w:spacing w:line="360" w:lineRule="auto"/>
               <w:rPr>
                 <w:rFonts w:ascii="Arial Narrow" w:hAnsi="Arial Narrow" w:cs="Times New Roman"/>
                 <w:sz w:val="28"/>
@@ -3703,6 +3997,7 @@
           </w:tcPr>
           <w:p>
             <w:pPr>
+              <w:spacing w:line="360" w:lineRule="auto"/>
               <w:rPr>
                 <w:rFonts w:ascii="Arial Narrow" w:hAnsi="Arial Narrow" w:cs="Times New Roman"/>
                 <w:sz w:val="28"/>
@@ -3728,6 +4023,7 @@
           </w:tcPr>
           <w:p>
             <w:pPr>
+              <w:spacing w:line="360" w:lineRule="auto"/>
               <w:rPr>
                 <w:rFonts w:ascii="Arial Narrow" w:hAnsi="Arial Narrow" w:cs="Times New Roman"/>
                 <w:sz w:val="28"/>
@@ -3745,6 +4041,7 @@
           </w:tcPr>
           <w:p>
             <w:pPr>
+              <w:spacing w:line="360" w:lineRule="auto"/>
               <w:rPr>
                 <w:rFonts w:ascii="Arial Narrow" w:hAnsi="Arial Narrow" w:cs="Times New Roman"/>
                 <w:sz w:val="28"/>
@@ -3767,6 +4064,7 @@
           </w:tcPr>
           <w:p>
             <w:pPr>
+              <w:spacing w:line="360" w:lineRule="auto"/>
               <w:rPr>
                 <w:rFonts w:ascii="Arial Narrow" w:hAnsi="Arial Narrow" w:cs="Times New Roman"/>
                 <w:sz w:val="28"/>
@@ -3790,6 +4088,7 @@
           </w:tcPr>
           <w:p>
             <w:pPr>
+              <w:spacing w:line="360" w:lineRule="auto"/>
               <w:rPr>
                 <w:rFonts w:ascii="Arial Narrow" w:hAnsi="Arial Narrow" w:cs="Times New Roman"/>
                 <w:sz w:val="28"/>
@@ -3831,6 +4130,7 @@
           </w:tcPr>
           <w:p>
             <w:pPr>
+              <w:spacing w:line="360" w:lineRule="auto"/>
               <w:rPr>
                 <w:rFonts w:ascii="Arial Narrow" w:hAnsi="Arial Narrow" w:cs="Times New Roman"/>
                 <w:sz w:val="28"/>
@@ -3848,6 +4148,7 @@
           </w:tcPr>
           <w:p>
             <w:pPr>
+              <w:spacing w:line="360" w:lineRule="auto"/>
               <w:rPr>
                 <w:rFonts w:ascii="Arial Narrow" w:hAnsi="Arial Narrow" w:cs="Times New Roman"/>
                 <w:sz w:val="28"/>
@@ -3870,6 +4171,7 @@
           </w:tcPr>
           <w:p>
             <w:pPr>
+              <w:spacing w:line="360" w:lineRule="auto"/>
               <w:rPr>
                 <w:rFonts w:ascii="Arial Narrow" w:hAnsi="Arial Narrow" w:cs="Times New Roman"/>
                 <w:sz w:val="28"/>
@@ -3893,6 +4195,7 @@
           </w:tcPr>
           <w:p>
             <w:pPr>
+              <w:spacing w:line="360" w:lineRule="auto"/>
               <w:rPr>
                 <w:rFonts w:ascii="Arial Narrow" w:hAnsi="Arial Narrow" w:cs="Times New Roman"/>
                 <w:sz w:val="28"/>
@@ -3934,6 +4237,7 @@
           </w:tcPr>
           <w:p>
             <w:pPr>
+              <w:spacing w:line="360" w:lineRule="auto"/>
               <w:rPr>
                 <w:rFonts w:ascii="Arial Narrow" w:hAnsi="Arial Narrow" w:cs="Times New Roman"/>
                 <w:sz w:val="28"/>
@@ -3951,6 +4255,7 @@
           </w:tcPr>
           <w:p>
             <w:pPr>
+              <w:spacing w:line="360" w:lineRule="auto"/>
               <w:rPr>
                 <w:rFonts w:ascii="Arial Narrow" w:hAnsi="Arial Narrow" w:cs="Times New Roman"/>
                 <w:sz w:val="28"/>
@@ -3973,6 +4278,7 @@
           </w:tcPr>
           <w:p>
             <w:pPr>
+              <w:spacing w:line="360" w:lineRule="auto"/>
               <w:rPr>
                 <w:rFonts w:ascii="Arial Narrow" w:hAnsi="Arial Narrow" w:cs="Times New Roman"/>
                 <w:sz w:val="28"/>
@@ -3996,6 +4302,7 @@
           </w:tcPr>
           <w:p>
             <w:pPr>
+              <w:spacing w:line="360" w:lineRule="auto"/>
               <w:rPr>
                 <w:rFonts w:ascii="Arial Narrow" w:hAnsi="Arial Narrow" w:cs="Times New Roman"/>
                 <w:sz w:val="28"/>
@@ -4037,6 +4344,7 @@
           </w:tcPr>
           <w:p>
             <w:pPr>
+              <w:spacing w:line="360" w:lineRule="auto"/>
               <w:rPr>
                 <w:rFonts w:ascii="Arial Narrow" w:hAnsi="Arial Narrow" w:cs="Times New Roman"/>
                 <w:sz w:val="28"/>
@@ -4054,6 +4362,7 @@
           </w:tcPr>
           <w:p>
             <w:pPr>
+              <w:spacing w:line="360" w:lineRule="auto"/>
               <w:rPr>
                 <w:rFonts w:ascii="Arial Narrow" w:hAnsi="Arial Narrow" w:cs="Times New Roman"/>
                 <w:sz w:val="28"/>
@@ -4076,6 +4385,7 @@
           </w:tcPr>
           <w:p>
             <w:pPr>
+              <w:spacing w:line="360" w:lineRule="auto"/>
               <w:rPr>
                 <w:rFonts w:ascii="Arial Narrow" w:hAnsi="Arial Narrow" w:cs="Times New Roman"/>
                 <w:sz w:val="28"/>
@@ -4099,6 +4409,7 @@
           </w:tcPr>
           <w:p>
             <w:pPr>
+              <w:spacing w:line="360" w:lineRule="auto"/>
               <w:rPr>
                 <w:rFonts w:ascii="Arial Narrow" w:hAnsi="Arial Narrow" w:cs="Times New Roman"/>
                 <w:sz w:val="28"/>
@@ -4140,6 +4451,7 @@
           </w:tcPr>
           <w:p>
             <w:pPr>
+              <w:spacing w:line="360" w:lineRule="auto"/>
               <w:rPr>
                 <w:rFonts w:ascii="Arial Narrow" w:hAnsi="Arial Narrow" w:cs="Times New Roman"/>
                 <w:sz w:val="28"/>
@@ -4158,6 +4470,7 @@
           </w:tcPr>
           <w:p>
             <w:pPr>
+              <w:spacing w:line="360" w:lineRule="auto"/>
               <w:rPr>
                 <w:rFonts w:ascii="Arial Narrow" w:hAnsi="Arial Narrow" w:cs="Times New Roman"/>
                 <w:sz w:val="28"/>
@@ -4181,6 +4494,7 @@
           </w:tcPr>
           <w:p>
             <w:pPr>
+              <w:spacing w:line="360" w:lineRule="auto"/>
               <w:rPr>
                 <w:rFonts w:ascii="Arial Narrow" w:hAnsi="Arial Narrow" w:cs="Times New Roman"/>
                 <w:sz w:val="28"/>
@@ -4194,7 +4508,7 @@
     </w:tbl>
     <w:p>
       <w:pPr>
-        <w:spacing w:after="0"/>
+        <w:spacing w:after="0" w:line="360" w:lineRule="auto"/>
         <w:rPr>
           <w:rFonts w:ascii="Arial Narrow" w:hAnsi="Arial Narrow"/>
           <w:sz w:val="28"/>
@@ -4213,7 +4527,7 @@
     <w:tbl>
       <w:tblPr>
         <w:tblStyle w:val="TableGrid"/>
-        <w:tblW w:w="9918" w:type="dxa"/>
+        <w:tblW w:w="10212" w:type="dxa"/>
         <w:tblBorders>
           <w:top w:val="none" w:sz="0" w:space="0" w:color="auto"/>
           <w:left w:val="none" w:sz="0" w:space="0" w:color="auto"/>
@@ -4225,10 +4539,10 @@
         <w:tblLook w:val="04A0" w:firstRow="1" w:lastRow="0" w:firstColumn="1" w:lastColumn="0" w:noHBand="0" w:noVBand="1"/>
       </w:tblPr>
       <w:tblGrid>
-        <w:gridCol w:w="2679"/>
-        <w:gridCol w:w="296"/>
-        <w:gridCol w:w="5077"/>
-        <w:gridCol w:w="1866"/>
+        <w:gridCol w:w="2759"/>
+        <w:gridCol w:w="305"/>
+        <w:gridCol w:w="5227"/>
+        <w:gridCol w:w="1921"/>
       </w:tblGrid>
       <w:tr>
         <w:tc>
@@ -4237,7 +4551,7 @@
           </w:tcPr>
           <w:p>
             <w:pPr>
-              <w:ind w:left="317"/>
+              <w:spacing w:line="360" w:lineRule="auto"/>
               <w:rPr>
                 <w:rFonts w:ascii="Arial Narrow" w:hAnsi="Arial Narrow" w:cs="Times New Roman"/>
                 <w:sz w:val="28"/>
@@ -4278,6 +4592,7 @@
           </w:tcPr>
           <w:p>
             <w:pPr>
+              <w:spacing w:line="360" w:lineRule="auto"/>
               <w:rPr>
                 <w:rFonts w:ascii="Arial Narrow" w:hAnsi="Arial Narrow" w:cs="Times New Roman"/>
                 <w:sz w:val="28"/>
@@ -4301,6 +4616,7 @@
           </w:tcPr>
           <w:p>
             <w:pPr>
+              <w:spacing w:line="360" w:lineRule="auto"/>
               <w:rPr>
                 <w:rFonts w:ascii="Arial Narrow" w:hAnsi="Arial Narrow" w:cs="Times New Roman"/>
                 <w:sz w:val="28"/>
@@ -4341,6 +4657,7 @@
           </w:tcPr>
           <w:p>
             <w:pPr>
+              <w:spacing w:line="360" w:lineRule="auto"/>
               <w:rPr>
                 <w:rFonts w:ascii="Arial Narrow" w:hAnsi="Arial Narrow" w:cs="Times New Roman"/>
                 <w:sz w:val="28"/>
@@ -4354,7 +4671,7 @@
     </w:tbl>
     <w:p>
       <w:pPr>
-        <w:spacing w:after="0"/>
+        <w:spacing w:after="0" w:line="360" w:lineRule="auto"/>
         <w:rPr>
           <w:rFonts w:ascii="Arial Narrow" w:hAnsi="Arial Narrow"/>
           <w:sz w:val="28"/>
@@ -4376,7 +4693,15 @@
           <w:sz w:val="28"/>
           <w:szCs w:val="28"/>
         </w:rPr>
-        <w:t>Pendidikan_bendahara</w:t>
+        <w:t>p</w:t>
+      </w:r>
+      <w:r>
+        <w:rPr>
+          <w:rFonts w:ascii="Arial Narrow" w:hAnsi="Arial Narrow"/>
+          <w:sz w:val="28"/>
+          <w:szCs w:val="28"/>
+        </w:rPr>
+        <w:t>endidikan_bendahara</w:t>
       </w:r>
       <w:proofErr w:type="spellEnd"/>
       <w:r>
@@ -4391,7 +4716,7 @@
     <w:tbl>
       <w:tblPr>
         <w:tblStyle w:val="TableGrid"/>
-        <w:tblW w:w="9918" w:type="dxa"/>
+        <w:tblW w:w="10212" w:type="dxa"/>
         <w:tblBorders>
           <w:top w:val="none" w:sz="0" w:space="0" w:color="auto"/>
           <w:left w:val="none" w:sz="0" w:space="0" w:color="auto"/>
@@ -4403,10 +4728,10 @@
         <w:tblLook w:val="04A0" w:firstRow="1" w:lastRow="0" w:firstColumn="1" w:lastColumn="0" w:noHBand="0" w:noVBand="1"/>
       </w:tblPr>
       <w:tblGrid>
-        <w:gridCol w:w="2679"/>
-        <w:gridCol w:w="296"/>
-        <w:gridCol w:w="5077"/>
-        <w:gridCol w:w="1866"/>
+        <w:gridCol w:w="2759"/>
+        <w:gridCol w:w="305"/>
+        <w:gridCol w:w="5227"/>
+        <w:gridCol w:w="1921"/>
       </w:tblGrid>
       <w:tr>
         <w:tc>
@@ -4415,6 +4740,7 @@
           </w:tcPr>
           <w:p>
             <w:pPr>
+              <w:spacing w:line="360" w:lineRule="auto"/>
               <w:rPr>
                 <w:rFonts w:ascii="Arial Narrow" w:hAnsi="Arial Narrow" w:cs="Times New Roman"/>
                 <w:sz w:val="28"/>
@@ -4457,6 +4783,7 @@
           </w:tcPr>
           <w:p>
             <w:pPr>
+              <w:spacing w:line="360" w:lineRule="auto"/>
               <w:rPr>
                 <w:rFonts w:ascii="Arial Narrow" w:hAnsi="Arial Narrow" w:cs="Times New Roman"/>
                 <w:sz w:val="28"/>
@@ -4480,19 +4807,106 @@
           </w:tcPr>
           <w:p>
             <w:pPr>
-              <w:rPr>
-                <w:rFonts w:ascii="Arial Narrow" w:hAnsi="Arial Narrow" w:cs="Times New Roman"/>
-                <w:sz w:val="28"/>
-                <w:szCs w:val="28"/>
-              </w:rPr>
-            </w:pPr>
-            <w:r>
-              <w:rPr>
-                <w:rFonts w:ascii="Arial Narrow" w:hAnsi="Arial Narrow" w:cs="Times New Roman"/>
-                <w:sz w:val="28"/>
-                <w:szCs w:val="28"/>
-              </w:rPr>
-              <w:t>{#no_organization_bendahara}-{/no_organization_bendahara}</w:t>
+              <w:spacing w:line="360" w:lineRule="auto"/>
+              <w:rPr>
+                <w:rFonts w:ascii="Arial Narrow" w:hAnsi="Arial Narrow" w:cs="Times New Roman"/>
+                <w:sz w:val="28"/>
+                <w:szCs w:val="28"/>
+              </w:rPr>
+            </w:pPr>
+            <w:r>
+              <w:rPr>
+                <w:rFonts w:ascii="Arial Narrow" w:hAnsi="Arial Narrow" w:cs="Times New Roman"/>
+                <w:sz w:val="28"/>
+                <w:szCs w:val="28"/>
+              </w:rPr>
+              <w:t>{#no_</w:t>
+            </w:r>
+            <w:r>
+              <w:rPr>
+                <w:rFonts w:ascii="Arial Narrow" w:hAnsi="Arial Narrow" w:cs="Times New Roman"/>
+                <w:sz w:val="28"/>
+                <w:szCs w:val="28"/>
+              </w:rPr>
+              <w:t>organisasi</w:t>
+            </w:r>
+            <w:r>
+              <w:rPr>
+                <w:rFonts w:ascii="Arial Narrow" w:hAnsi="Arial Narrow" w:cs="Times New Roman"/>
+                <w:sz w:val="28"/>
+                <w:szCs w:val="28"/>
+              </w:rPr>
+              <w:t>_bendahara}</w:t>
+            </w:r>
+          </w:p>
+          <w:p>
+            <w:pPr>
+              <w:spacing w:line="360" w:lineRule="auto"/>
+              <w:rPr>
+                <w:rFonts w:ascii="Arial Narrow" w:hAnsi="Arial Narrow" w:cs="Times New Roman"/>
+                <w:sz w:val="28"/>
+                <w:szCs w:val="28"/>
+              </w:rPr>
+            </w:pPr>
+            <w:r>
+              <w:rPr>
+                <w:rFonts w:ascii="Arial Narrow" w:hAnsi="Arial Narrow" w:cs="Times New Roman"/>
+                <w:sz w:val="28"/>
+                <w:szCs w:val="28"/>
+              </w:rPr>
+              <w:t>-</w:t>
+            </w:r>
+          </w:p>
+          <w:p>
+            <w:pPr>
+              <w:spacing w:line="360" w:lineRule="auto"/>
+              <w:rPr>
+                <w:rFonts w:ascii="Arial Narrow" w:hAnsi="Arial Narrow" w:cs="Times New Roman"/>
+                <w:sz w:val="28"/>
+                <w:szCs w:val="28"/>
+              </w:rPr>
+            </w:pPr>
+            <w:r>
+              <w:rPr>
+                <w:rFonts w:ascii="Arial Narrow" w:hAnsi="Arial Narrow" w:cs="Times New Roman"/>
+                <w:sz w:val="28"/>
+                <w:szCs w:val="28"/>
+              </w:rPr>
+              <w:t>{/</w:t>
+            </w:r>
+            <w:proofErr w:type="spellStart"/>
+            <w:r>
+              <w:rPr>
+                <w:rFonts w:ascii="Arial Narrow" w:hAnsi="Arial Narrow" w:cs="Times New Roman"/>
+                <w:sz w:val="28"/>
+                <w:szCs w:val="28"/>
+              </w:rPr>
+              <w:t>no_</w:t>
+            </w:r>
+            <w:r>
+              <w:rPr>
+                <w:rFonts w:ascii="Arial Narrow" w:hAnsi="Arial Narrow" w:cs="Times New Roman"/>
+                <w:sz w:val="28"/>
+                <w:szCs w:val="28"/>
+              </w:rPr>
+              <w:t>organisasi</w:t>
+            </w:r>
+            <w:r>
+              <w:rPr>
+                <w:rFonts w:ascii="Arial Narrow" w:hAnsi="Arial Narrow" w:cs="Times New Roman"/>
+                <w:sz w:val="28"/>
+                <w:szCs w:val="28"/>
+              </w:rPr>
+              <w:t>_bendahara</w:t>
+            </w:r>
+            <w:proofErr w:type="spellEnd"/>
+            <w:r>
+              <w:rPr>
+                <w:rFonts w:ascii="Arial Narrow" w:hAnsi="Arial Narrow" w:cs="Times New Roman"/>
+                <w:sz w:val="28"/>
+                <w:szCs w:val="28"/>
+              </w:rPr>
+              <w:t>}</w:t>
             </w:r>
           </w:p>
         </w:tc>
@@ -4503,6 +4917,7 @@
           </w:tcPr>
           <w:p>
             <w:pPr>
+              <w:spacing w:line="360" w:lineRule="auto"/>
               <w:rPr>
                 <w:rFonts w:ascii="Arial Narrow" w:hAnsi="Arial Narrow" w:cs="Times New Roman"/>
                 <w:sz w:val="28"/>
@@ -4521,6 +4936,7 @@
           </w:tcPr>
           <w:p>
             <w:pPr>
+              <w:spacing w:line="360" w:lineRule="auto"/>
               <w:rPr>
                 <w:rFonts w:ascii="Arial Narrow" w:hAnsi="Arial Narrow" w:cs="Times New Roman"/>
                 <w:sz w:val="28"/>
@@ -4543,6 +4959,7 @@
                 <w:ilvl w:val="0"/>
                 <w:numId w:val="6"/>
               </w:numPr>
+              <w:spacing w:line="360" w:lineRule="auto"/>
               <w:rPr>
                 <w:rFonts w:ascii="Arial Narrow" w:hAnsi="Arial Narrow" w:cs="Times New Roman"/>
                 <w:sz w:val="28"/>
@@ -4579,6 +4996,7 @@
           </w:p>
           <w:p>
             <w:pPr>
+              <w:spacing w:line="360" w:lineRule="auto"/>
               <w:rPr>
                 <w:rFonts w:ascii="Arial Narrow" w:hAnsi="Arial Narrow" w:cs="Times New Roman"/>
                 <w:sz w:val="28"/>
@@ -4620,6 +5038,7 @@
           </w:tcPr>
           <w:p>
             <w:pPr>
+              <w:spacing w:line="360" w:lineRule="auto"/>
               <w:rPr>
                 <w:rFonts w:ascii="Arial Narrow" w:hAnsi="Arial Narrow" w:cs="Times New Roman"/>
                 <w:sz w:val="28"/>
@@ -5084,6 +5503,92 @@
     </w:lvl>
   </w:abstractNum>
   <w:abstractNum w:abstractNumId="5" w15:restartNumberingAfterBreak="0">
+    <w:nsid w:val="43EF5E0D"/>
+    <w:multiLevelType w:val="hybridMultilevel"/>
+    <w:tmpl w:val="C0784716"/>
+    <w:lvl w:ilvl="0" w:tplc="3809000F">
+      <w:start w:val="1"/>
+      <w:numFmt w:val="decimal"/>
+      <w:lvlText w:val="%1."/>
+      <w:lvlJc w:val="left"/>
+      <w:pPr>
+        <w:ind w:left="360" w:hanging="360"/>
+      </w:pPr>
+    </w:lvl>
+    <w:lvl w:ilvl="1" w:tplc="38090019" w:tentative="1">
+      <w:start w:val="1"/>
+      <w:numFmt w:val="lowerLetter"/>
+      <w:lvlText w:val="%2."/>
+      <w:lvlJc w:val="left"/>
+      <w:pPr>
+        <w:ind w:left="1080" w:hanging="360"/>
+      </w:pPr>
+    </w:lvl>
+    <w:lvl w:ilvl="2" w:tplc="3809001B" w:tentative="1">
+      <w:start w:val="1"/>
+      <w:numFmt w:val="lowerRoman"/>
+      <w:lvlText w:val="%3."/>
+      <w:lvlJc w:val="right"/>
+      <w:pPr>
+        <w:ind w:left="1800" w:hanging="180"/>
+      </w:pPr>
+    </w:lvl>
+    <w:lvl w:ilvl="3" w:tplc="3809000F" w:tentative="1">
+      <w:start w:val="1"/>
+      <w:numFmt w:val="decimal"/>
+      <w:lvlText w:val="%4."/>
+      <w:lvlJc w:val="left"/>
+      <w:pPr>
+        <w:ind w:left="2520" w:hanging="360"/>
+      </w:pPr>
+    </w:lvl>
+    <w:lvl w:ilvl="4" w:tplc="38090019" w:tentative="1">
+      <w:start w:val="1"/>
+      <w:numFmt w:val="lowerLetter"/>
+      <w:lvlText w:val="%5."/>
+      <w:lvlJc w:val="left"/>
+      <w:pPr>
+        <w:ind w:left="3240" w:hanging="360"/>
+      </w:pPr>
+    </w:lvl>
+    <w:lvl w:ilvl="5" w:tplc="3809001B" w:tentative="1">
+      <w:start w:val="1"/>
+      <w:numFmt w:val="lowerRoman"/>
+      <w:lvlText w:val="%6."/>
+      <w:lvlJc w:val="right"/>
+      <w:pPr>
+        <w:ind w:left="3960" w:hanging="180"/>
+      </w:pPr>
+    </w:lvl>
+    <w:lvl w:ilvl="6" w:tplc="3809000F" w:tentative="1">
+      <w:start w:val="1"/>
+      <w:numFmt w:val="decimal"/>
+      <w:lvlText w:val="%7."/>
+      <w:lvlJc w:val="left"/>
+      <w:pPr>
+        <w:ind w:left="4680" w:hanging="360"/>
+      </w:pPr>
+    </w:lvl>
+    <w:lvl w:ilvl="7" w:tplc="38090019" w:tentative="1">
+      <w:start w:val="1"/>
+      <w:numFmt w:val="lowerLetter"/>
+      <w:lvlText w:val="%8."/>
+      <w:lvlJc w:val="left"/>
+      <w:pPr>
+        <w:ind w:left="5400" w:hanging="360"/>
+      </w:pPr>
+    </w:lvl>
+    <w:lvl w:ilvl="8" w:tplc="3809001B" w:tentative="1">
+      <w:start w:val="1"/>
+      <w:numFmt w:val="lowerRoman"/>
+      <w:lvlText w:val="%9."/>
+      <w:lvlJc w:val="right"/>
+      <w:pPr>
+        <w:ind w:left="6120" w:hanging="180"/>
+      </w:pPr>
+    </w:lvl>
+  </w:abstractNum>
+  <w:abstractNum w:abstractNumId="6" w15:restartNumberingAfterBreak="0">
     <w:nsid w:val="558462A5"/>
     <w:multiLevelType w:val="hybridMultilevel"/>
     <w:tmpl w:val="D87E0426"/>
@@ -5185,6 +5690,9 @@
     <w:abstractNumId w:val="1"/>
   </w:num>
   <w:num w:numId="6">
+    <w:abstractNumId w:val="6"/>
+  </w:num>
+  <w:num w:numId="7">
     <w:abstractNumId w:val="5"/>
   </w:num>
 </w:numbering>

</xml_diff>